<commit_message>
Update SGOOP Tutorial/SGOOP Tutorial.docx
</commit_message>
<xml_diff>
--- a/SGOOP Tutorial/SGOOP Tutorial.docx
+++ b/SGOOP Tutorial/SGOOP Tutorial.docx
@@ -37,29 +37,9 @@
       <w:r>
         <w:t xml:space="preserve">Relevant parameters: </w:t>
       </w:r>
-      <w:proofErr w:type="spellStart"/>
-      <w:r>
-        <w:t>sgoop.in_file</w:t>
-      </w:r>
-      <w:proofErr w:type="spellEnd"/>
-      <w:r>
-        <w:t xml:space="preserve">, </w:t>
-      </w:r>
-      <w:proofErr w:type="spellStart"/>
-      <w:r>
-        <w:t>sgoop.rc_bin</w:t>
-      </w:r>
-      <w:proofErr w:type="spellEnd"/>
-      <w:r>
-        <w:t xml:space="preserve">, </w:t>
-      </w:r>
-      <w:proofErr w:type="spellStart"/>
-      <w:proofErr w:type="gramStart"/>
-      <w:r>
-        <w:t>sgoop.wells</w:t>
-      </w:r>
-      <w:proofErr w:type="spellEnd"/>
-      <w:proofErr w:type="gramEnd"/>
+      <w:r>
+        <w:t>sgoop.in_file, sgoop.rc_bin, sgoop.wells</w:t>
+      </w:r>
     </w:p>
     <w:p>
       <w:pPr>
@@ -72,129 +52,8 @@
       <w:r>
         <w:t>Example file: sgoop.py</w:t>
       </w:r>
-    </w:p>
-    <w:p>
-      <w:pPr>
-        <w:pStyle w:val="ListParagraph"/>
-        <w:numPr>
-          <w:ilvl w:val="1"/>
-          <w:numId w:val="2"/>
-        </w:numPr>
-      </w:pPr>
-      <w:r>
-        <w:t>Instructions: Perform unbiased molecular dynamics printing the trajectory of order parameters using PLUMED.  This will be used to calculate how often transitions between states occur using the maximum caliber framework.</w:t>
-      </w:r>
-    </w:p>
-    <w:p>
-      <w:pPr>
-        <w:pStyle w:val="ListParagraph"/>
-        <w:numPr>
-          <w:ilvl w:val="0"/>
-          <w:numId w:val="2"/>
-        </w:numPr>
-      </w:pPr>
-      <w:r>
-        <w:t>Enhanced sampling (optional)</w:t>
-      </w:r>
-    </w:p>
-    <w:p>
-      <w:pPr>
-        <w:pStyle w:val="ListParagraph"/>
-        <w:numPr>
-          <w:ilvl w:val="1"/>
-          <w:numId w:val="2"/>
-        </w:numPr>
-      </w:pPr>
-      <w:r>
-        <w:t>Required files: COLVAR trajectory with bias</w:t>
-      </w:r>
-      <w:r>
-        <w:t xml:space="preserve"> column</w:t>
-      </w:r>
-      <w:r>
-        <w:t xml:space="preserve">.  FES files output from the PLUMED function </w:t>
-      </w:r>
-      <w:proofErr w:type="spellStart"/>
-      <w:r>
-        <w:t>sumhills</w:t>
-      </w:r>
-      <w:proofErr w:type="spellEnd"/>
-      <w:r>
-        <w:t>.</w:t>
-      </w:r>
-    </w:p>
-    <w:p>
-      <w:pPr>
-        <w:pStyle w:val="ListParagraph"/>
-        <w:numPr>
-          <w:ilvl w:val="1"/>
-          <w:numId w:val="2"/>
-        </w:numPr>
-      </w:pPr>
-      <w:r>
-        <w:t xml:space="preserve">Relevant parameters: </w:t>
-      </w:r>
-      <w:proofErr w:type="spellStart"/>
-      <w:proofErr w:type="gramStart"/>
-      <w:r>
-        <w:t>reweight.fesfilename</w:t>
-      </w:r>
-      <w:proofErr w:type="spellEnd"/>
-      <w:proofErr w:type="gramEnd"/>
-      <w:r>
-        <w:t xml:space="preserve">, </w:t>
-      </w:r>
-      <w:proofErr w:type="spellStart"/>
-      <w:r>
-        <w:t>numdat</w:t>
-      </w:r>
-      <w:proofErr w:type="spellEnd"/>
-      <w:r>
-        <w:t xml:space="preserve">, </w:t>
-      </w:r>
-      <w:proofErr w:type="spellStart"/>
-      <w:r>
-        <w:t>reweight.datafile</w:t>
-      </w:r>
-      <w:proofErr w:type="spellEnd"/>
-      <w:r>
-        <w:t xml:space="preserve">, </w:t>
-      </w:r>
-      <w:proofErr w:type="spellStart"/>
-      <w:r>
-        <w:t>reweight.col_rewt</w:t>
-      </w:r>
-      <w:proofErr w:type="spellEnd"/>
-      <w:r>
-        <w:t xml:space="preserve">, </w:t>
-      </w:r>
-      <w:proofErr w:type="spellStart"/>
-      <w:r>
-        <w:t>reweight.col_bias</w:t>
-      </w:r>
-      <w:proofErr w:type="spellEnd"/>
-      <w:r>
-        <w:t xml:space="preserve">, </w:t>
-      </w:r>
-      <w:proofErr w:type="spellStart"/>
-      <w:r>
-        <w:t>ngrid</w:t>
-      </w:r>
-      <w:proofErr w:type="spellEnd"/>
-      <w:r>
-        <w:t>, sparse (can help SGOOP runtime)</w:t>
-      </w:r>
-    </w:p>
-    <w:p>
-      <w:pPr>
-        <w:pStyle w:val="ListParagraph"/>
-        <w:numPr>
-          <w:ilvl w:val="1"/>
-          <w:numId w:val="2"/>
-        </w:numPr>
-      </w:pPr>
-      <w:r>
-        <w:t>Example file: reweight.py</w:t>
+      <w:r>
+        <w:t xml:space="preserve"> </w:t>
       </w:r>
       <w:bookmarkStart w:id="0" w:name="_GoBack"/>
       <w:bookmarkEnd w:id="0"/>
@@ -208,15 +67,7 @@
         </w:numPr>
       </w:pPr>
       <w:r>
-        <w:t xml:space="preserve">Instructions:  Use an enhanced sampling technique such as </w:t>
-      </w:r>
-      <w:proofErr w:type="spellStart"/>
-      <w:r>
-        <w:t>metadynamics</w:t>
-      </w:r>
-      <w:proofErr w:type="spellEnd"/>
-      <w:r>
-        <w:t xml:space="preserve"> to obtain a biased trajectory of order parameters.  Use a reweighting script such as the provided reweight.py to calculate the unbiased probability distribution along each trial reaction coordinate.</w:t>
+        <w:t>Instructions: Perform unbiased molecular dynamics printing the trajectory of order parameters using PLUMED.  This will be used to calculate how often transitions between states occur using the maximum caliber framework.</w:t>
       </w:r>
     </w:p>
     <w:p>
@@ -228,6 +79,75 @@
         </w:numPr>
       </w:pPr>
       <w:r>
+        <w:t>Enhanced sampling (optional)</w:t>
+      </w:r>
+    </w:p>
+    <w:p>
+      <w:pPr>
+        <w:pStyle w:val="ListParagraph"/>
+        <w:numPr>
+          <w:ilvl w:val="1"/>
+          <w:numId w:val="2"/>
+        </w:numPr>
+      </w:pPr>
+      <w:r>
+        <w:t>Required files: COLVAR trajectory with bias</w:t>
+      </w:r>
+      <w:r>
+        <w:t xml:space="preserve"> column</w:t>
+      </w:r>
+      <w:r>
+        <w:t>.  FES files output from the PLUMED function sumhills.</w:t>
+      </w:r>
+    </w:p>
+    <w:p>
+      <w:pPr>
+        <w:pStyle w:val="ListParagraph"/>
+        <w:numPr>
+          <w:ilvl w:val="1"/>
+          <w:numId w:val="2"/>
+        </w:numPr>
+      </w:pPr>
+      <w:r>
+        <w:t xml:space="preserve">Relevant parameters: </w:t>
+      </w:r>
+      <w:r>
+        <w:t>reweight.fesfilename, numdat, reweight.datafile, reweight.col_rewt, reweight.col_bias, ngrid, sparse (can help SGOOP runtime)</w:t>
+      </w:r>
+    </w:p>
+    <w:p>
+      <w:pPr>
+        <w:pStyle w:val="ListParagraph"/>
+        <w:numPr>
+          <w:ilvl w:val="1"/>
+          <w:numId w:val="2"/>
+        </w:numPr>
+      </w:pPr>
+      <w:r>
+        <w:t>Example file: reweight.py</w:t>
+      </w:r>
+    </w:p>
+    <w:p>
+      <w:pPr>
+        <w:pStyle w:val="ListParagraph"/>
+        <w:numPr>
+          <w:ilvl w:val="1"/>
+          <w:numId w:val="2"/>
+        </w:numPr>
+      </w:pPr>
+      <w:r>
+        <w:t>Instructions:  Use an enhanced sampling technique such as metadynamics to obtain a biased trajectory of order parameters.  Use a reweighting script such as the provided reweight.py to calculate the unbiased probability distribution along each trial reaction coordinate.</w:t>
+      </w:r>
+    </w:p>
+    <w:p>
+      <w:pPr>
+        <w:pStyle w:val="ListParagraph"/>
+        <w:numPr>
+          <w:ilvl w:val="0"/>
+          <w:numId w:val="2"/>
+        </w:numPr>
+      </w:pPr>
+      <w:r>
         <w:t>Simulated Annealing</w:t>
       </w:r>
     </w:p>
@@ -243,23 +163,7 @@
         <w:t>Relevant parameters:</w:t>
       </w:r>
       <w:r>
-        <w:t xml:space="preserve"> x0, T, </w:t>
-      </w:r>
-      <w:proofErr w:type="spellStart"/>
-      <w:r>
-        <w:t>stepsize</w:t>
-      </w:r>
-      <w:proofErr w:type="spellEnd"/>
-      <w:r>
-        <w:t xml:space="preserve"> (all for </w:t>
-      </w:r>
-      <w:proofErr w:type="spellStart"/>
-      <w:r>
-        <w:t>basinhopping</w:t>
-      </w:r>
-      <w:proofErr w:type="spellEnd"/>
-      <w:r>
-        <w:t>)</w:t>
+        <w:t xml:space="preserve"> x0, T, stepsize (all for basinhopping)</w:t>
       </w:r>
     </w:p>
     <w:p>
@@ -280,78 +184,19 @@
         <w:t>:</w:t>
       </w:r>
       <w:r>
-        <w:t xml:space="preserve"> Reweighting </w:t>
-      </w:r>
-      <w:proofErr w:type="spellStart"/>
-      <w:r>
-        <w:t>Loop.ipynb</w:t>
-      </w:r>
-      <w:proofErr w:type="spellEnd"/>
-      <w:r>
-        <w:t xml:space="preserve">, Unbiased </w:t>
-      </w:r>
-      <w:proofErr w:type="spellStart"/>
-      <w:r>
-        <w:t>Loop.ipynb</w:t>
-      </w:r>
-      <w:proofErr w:type="spellEnd"/>
-    </w:p>
-    <w:p>
-      <w:pPr>
-        <w:pStyle w:val="ListParagraph"/>
-        <w:numPr>
-          <w:ilvl w:val="1"/>
-          <w:numId w:val="2"/>
-        </w:numPr>
-      </w:pPr>
-      <w:r>
-        <w:t xml:space="preserve">Instructions:  Perform simulated annealing or a similar optimization procedure with inputs of reaction coordinate weights and outputs of spectral gaps.  For enhanced sampling this will use reweighting on the trial reaction coordinate and </w:t>
-      </w:r>
-      <w:proofErr w:type="spellStart"/>
-      <w:proofErr w:type="gramStart"/>
-      <w:r>
-        <w:t>sgoop.sgoop</w:t>
-      </w:r>
-      <w:proofErr w:type="spellEnd"/>
-      <w:proofErr w:type="gramEnd"/>
-      <w:r>
-        <w:t xml:space="preserve"> on the reweighted probability. For unbiased dynamics this will use </w:t>
-      </w:r>
-      <w:proofErr w:type="spellStart"/>
-      <w:r>
-        <w:t>sgoop.rc_eval</w:t>
-      </w:r>
-      <w:proofErr w:type="spellEnd"/>
-      <w:r>
-        <w:t xml:space="preserve"> on the trial reaction coordinate.  This will return the optimal reaction coordinate for a given number of wells (starting at 2).  Increase </w:t>
-      </w:r>
-      <w:proofErr w:type="spellStart"/>
-      <w:proofErr w:type="gramStart"/>
-      <w:r>
-        <w:t>sgoop.wells</w:t>
-      </w:r>
-      <w:proofErr w:type="spellEnd"/>
-      <w:proofErr w:type="gramEnd"/>
-      <w:r>
-        <w:t xml:space="preserve"> and repeat optimization for the next number of wells and check if the returned free energy profile is self-consistent by counting the number of wells (we consider wells that are separated by barriers &gt; </w:t>
-      </w:r>
-      <w:proofErr w:type="spellStart"/>
-      <w:r>
-        <w:t>kT</w:t>
-      </w:r>
-      <w:proofErr w:type="spellEnd"/>
-      <w:r>
-        <w:t xml:space="preserve">).  Repeat the process of increasing </w:t>
-      </w:r>
-      <w:proofErr w:type="spellStart"/>
-      <w:proofErr w:type="gramStart"/>
-      <w:r>
-        <w:t>sgoop.wells</w:t>
-      </w:r>
-      <w:proofErr w:type="spellEnd"/>
-      <w:proofErr w:type="gramEnd"/>
-      <w:r>
-        <w:t xml:space="preserve"> and optimizing the spectral gap until an inconsistent result is returned.  The result corresponding to n-1 wells where n is the first </w:t>
+        <w:t xml:space="preserve"> Reweighting Loop.ipynb, Unbiased Loop.ipynb</w:t>
+      </w:r>
+    </w:p>
+    <w:p>
+      <w:pPr>
+        <w:pStyle w:val="ListParagraph"/>
+        <w:numPr>
+          <w:ilvl w:val="1"/>
+          <w:numId w:val="2"/>
+        </w:numPr>
+      </w:pPr>
+      <w:r>
+        <w:t xml:space="preserve">Instructions:  Perform simulated annealing or a similar optimization procedure with inputs of reaction coordinate weights and outputs of spectral gaps.  For enhanced sampling this will use reweighting on the trial reaction coordinate and sgoop.sgoop on the reweighted probability. For unbiased dynamics this will use sgoop.rc_eval on the trial reaction coordinate.  This will return the optimal reaction coordinate for a given number of wells (starting at 2).  Increase sgoop.wells and repeat optimization for the next number of wells and check if the returned free energy profile is self-consistent by counting the number of wells (we consider wells that are separated by barriers &gt; kT).  Repeat the process of increasing sgoop.wells and optimizing the spectral gap until an inconsistent result is returned.  The result corresponding to n-1 wells where n is the first </w:t>
       </w:r>
       <w:r>
         <w:t>in</w:t>

</xml_diff>